<commit_message>
Add JS oefening riding car
</commit_message>
<xml_diff>
--- a/TimJanssensProgrammeren5.docx
+++ b/TimJanssensProgrammeren5.docx
@@ -662,7 +662,7 @@
             </w:rPr>
             <w:fldChar w:fldCharType="separate"/>
           </w:r>
-          <w:hyperlink w:anchor="_Toc56938817" w:history="1">
+          <w:hyperlink w:anchor="_Toc65311737" w:history="1">
             <w:r>
               <w:rPr>
                 <w:rStyle w:val="Hyperlink"/>
@@ -684,7 +684,7 @@
                 <w:rStyle w:val="Hyperlink"/>
                 <w:noProof/>
               </w:rPr>
-              <w:t>Opdracht 07: Gegegevensserialiatie.</w:t>
+              <w:t>Les 1</w:t>
             </w:r>
             <w:r>
               <w:rPr>
@@ -705,7 +705,7 @@
                 <w:noProof/>
                 <w:webHidden/>
               </w:rPr>
-              <w:instrText xml:space="preserve"> PAGEREF _Toc56938817 \h </w:instrText>
+              <w:instrText xml:space="preserve"> PAGEREF _Toc65311737 \h </w:instrText>
             </w:r>
             <w:r>
               <w:rPr>
@@ -750,7 +750,7 @@
               <w:szCs w:val="22"/>
             </w:rPr>
           </w:pPr>
-          <w:hyperlink w:anchor="_Toc56938818" w:history="1">
+          <w:hyperlink w:anchor="_Toc65311738" w:history="1">
             <w:r>
               <w:rPr>
                 <w:rStyle w:val="Hyperlink"/>
@@ -772,7 +772,7 @@
                 <w:rStyle w:val="Hyperlink"/>
                 <w:noProof/>
               </w:rPr>
-              <w:t>Actuele versie</w:t>
+              <w:t>Herhaling HTML</w:t>
             </w:r>
             <w:r>
               <w:rPr>
@@ -793,7 +793,7 @@
                 <w:noProof/>
                 <w:webHidden/>
               </w:rPr>
-              <w:instrText xml:space="preserve"> PAGEREF _Toc56938818 \h </w:instrText>
+              <w:instrText xml:space="preserve"> PAGEREF _Toc65311738 \h </w:instrText>
             </w:r>
             <w:r>
               <w:rPr>
@@ -814,1310 +814,6 @@
                 <w:webHidden/>
               </w:rPr>
               <w:t>1</w:t>
-            </w:r>
-            <w:r>
-              <w:rPr>
-                <w:noProof/>
-                <w:webHidden/>
-              </w:rPr>
-              <w:fldChar w:fldCharType="end"/>
-            </w:r>
-          </w:hyperlink>
-        </w:p>
-        <w:p>
-          <w:pPr>
-            <w:pStyle w:val="TOC2"/>
-            <w:tabs>
-              <w:tab w:val="left" w:pos="660"/>
-              <w:tab w:val="right" w:leader="dot" w:pos="9060"/>
-            </w:tabs>
-            <w:rPr>
-              <w:rFonts w:asciiTheme="minorHAnsi" w:eastAsiaTheme="minorEastAsia" w:hAnsiTheme="minorHAnsi" w:cstheme="minorBidi"/>
-              <w:noProof/>
-              <w:sz w:val="22"/>
-              <w:szCs w:val="22"/>
-            </w:rPr>
-          </w:pPr>
-          <w:hyperlink w:anchor="_Toc56938819" w:history="1">
-            <w:r>
-              <w:rPr>
-                <w:rStyle w:val="Hyperlink"/>
-                <w:noProof/>
-              </w:rPr>
-              <w:t>b.</w:t>
-            </w:r>
-            <w:r>
-              <w:rPr>
-                <w:rFonts w:asciiTheme="minorHAnsi" w:eastAsiaTheme="minorEastAsia" w:hAnsiTheme="minorHAnsi" w:cstheme="minorBidi"/>
-                <w:noProof/>
-                <w:sz w:val="22"/>
-                <w:szCs w:val="22"/>
-              </w:rPr>
-              <w:tab/>
-            </w:r>
-            <w:r>
-              <w:rPr>
-                <w:rStyle w:val="Hyperlink"/>
-                <w:noProof/>
-              </w:rPr>
-              <w:t>Versie 1</w:t>
-            </w:r>
-            <w:r>
-              <w:rPr>
-                <w:noProof/>
-                <w:webHidden/>
-              </w:rPr>
-              <w:tab/>
-            </w:r>
-            <w:r>
-              <w:rPr>
-                <w:noProof/>
-                <w:webHidden/>
-              </w:rPr>
-              <w:fldChar w:fldCharType="begin"/>
-            </w:r>
-            <w:r>
-              <w:rPr>
-                <w:noProof/>
-                <w:webHidden/>
-              </w:rPr>
-              <w:instrText xml:space="preserve"> PAGEREF _Toc56938819 \h </w:instrText>
-            </w:r>
-            <w:r>
-              <w:rPr>
-                <w:noProof/>
-                <w:webHidden/>
-              </w:rPr>
-            </w:r>
-            <w:r>
-              <w:rPr>
-                <w:noProof/>
-                <w:webHidden/>
-              </w:rPr>
-              <w:fldChar w:fldCharType="separate"/>
-            </w:r>
-            <w:r>
-              <w:rPr>
-                <w:noProof/>
-                <w:webHidden/>
-              </w:rPr>
-              <w:t>1</w:t>
-            </w:r>
-            <w:r>
-              <w:rPr>
-                <w:noProof/>
-                <w:webHidden/>
-              </w:rPr>
-              <w:fldChar w:fldCharType="end"/>
-            </w:r>
-          </w:hyperlink>
-        </w:p>
-        <w:p>
-          <w:pPr>
-            <w:pStyle w:val="TOC2"/>
-            <w:tabs>
-              <w:tab w:val="left" w:pos="660"/>
-              <w:tab w:val="right" w:leader="dot" w:pos="9060"/>
-            </w:tabs>
-            <w:rPr>
-              <w:rFonts w:asciiTheme="minorHAnsi" w:eastAsiaTheme="minorEastAsia" w:hAnsiTheme="minorHAnsi" w:cstheme="minorBidi"/>
-              <w:noProof/>
-              <w:sz w:val="22"/>
-              <w:szCs w:val="22"/>
-            </w:rPr>
-          </w:pPr>
-          <w:hyperlink w:anchor="_Toc56938820" w:history="1">
-            <w:r>
-              <w:rPr>
-                <w:rStyle w:val="Hyperlink"/>
-                <w:noProof/>
-              </w:rPr>
-              <w:t>c.</w:t>
-            </w:r>
-            <w:r>
-              <w:rPr>
-                <w:rFonts w:asciiTheme="minorHAnsi" w:eastAsiaTheme="minorEastAsia" w:hAnsiTheme="minorHAnsi" w:cstheme="minorBidi"/>
-                <w:noProof/>
-                <w:sz w:val="22"/>
-                <w:szCs w:val="22"/>
-              </w:rPr>
-              <w:tab/>
-            </w:r>
-            <w:r>
-              <w:rPr>
-                <w:rStyle w:val="Hyperlink"/>
-                <w:noProof/>
-              </w:rPr>
-              <w:t>Versie 2</w:t>
-            </w:r>
-            <w:r>
-              <w:rPr>
-                <w:noProof/>
-                <w:webHidden/>
-              </w:rPr>
-              <w:tab/>
-            </w:r>
-            <w:r>
-              <w:rPr>
-                <w:noProof/>
-                <w:webHidden/>
-              </w:rPr>
-              <w:fldChar w:fldCharType="begin"/>
-            </w:r>
-            <w:r>
-              <w:rPr>
-                <w:noProof/>
-                <w:webHidden/>
-              </w:rPr>
-              <w:instrText xml:space="preserve"> PAGEREF _Toc56938820 \h </w:instrText>
-            </w:r>
-            <w:r>
-              <w:rPr>
-                <w:noProof/>
-                <w:webHidden/>
-              </w:rPr>
-            </w:r>
-            <w:r>
-              <w:rPr>
-                <w:noProof/>
-                <w:webHidden/>
-              </w:rPr>
-              <w:fldChar w:fldCharType="separate"/>
-            </w:r>
-            <w:r>
-              <w:rPr>
-                <w:noProof/>
-                <w:webHidden/>
-              </w:rPr>
-              <w:t>1</w:t>
-            </w:r>
-            <w:r>
-              <w:rPr>
-                <w:noProof/>
-                <w:webHidden/>
-              </w:rPr>
-              <w:fldChar w:fldCharType="end"/>
-            </w:r>
-          </w:hyperlink>
-        </w:p>
-        <w:p>
-          <w:pPr>
-            <w:pStyle w:val="TOC1"/>
-            <w:rPr>
-              <w:rFonts w:asciiTheme="minorHAnsi" w:eastAsiaTheme="minorEastAsia" w:hAnsiTheme="minorHAnsi" w:cstheme="minorBidi"/>
-              <w:noProof/>
-              <w:sz w:val="22"/>
-              <w:szCs w:val="22"/>
-            </w:rPr>
-          </w:pPr>
-          <w:hyperlink w:anchor="_Toc56938821" w:history="1">
-            <w:r>
-              <w:rPr>
-                <w:rStyle w:val="Hyperlink"/>
-                <w:noProof/>
-              </w:rPr>
-              <w:t>2.</w:t>
-            </w:r>
-            <w:r>
-              <w:rPr>
-                <w:rFonts w:asciiTheme="minorHAnsi" w:eastAsiaTheme="minorEastAsia" w:hAnsiTheme="minorHAnsi" w:cstheme="minorBidi"/>
-                <w:noProof/>
-                <w:sz w:val="22"/>
-                <w:szCs w:val="22"/>
-              </w:rPr>
-              <w:tab/>
-            </w:r>
-            <w:r>
-              <w:rPr>
-                <w:rStyle w:val="Hyperlink"/>
-                <w:noProof/>
-              </w:rPr>
-              <w:t>Opdracht 08: N-tier architectuur</w:t>
-            </w:r>
-            <w:r>
-              <w:rPr>
-                <w:noProof/>
-                <w:webHidden/>
-              </w:rPr>
-              <w:tab/>
-            </w:r>
-            <w:r>
-              <w:rPr>
-                <w:noProof/>
-                <w:webHidden/>
-              </w:rPr>
-              <w:fldChar w:fldCharType="begin"/>
-            </w:r>
-            <w:r>
-              <w:rPr>
-                <w:noProof/>
-                <w:webHidden/>
-              </w:rPr>
-              <w:instrText xml:space="preserve"> PAGEREF _Toc56938821 \h </w:instrText>
-            </w:r>
-            <w:r>
-              <w:rPr>
-                <w:noProof/>
-                <w:webHidden/>
-              </w:rPr>
-            </w:r>
-            <w:r>
-              <w:rPr>
-                <w:noProof/>
-                <w:webHidden/>
-              </w:rPr>
-              <w:fldChar w:fldCharType="separate"/>
-            </w:r>
-            <w:r>
-              <w:rPr>
-                <w:noProof/>
-                <w:webHidden/>
-              </w:rPr>
-              <w:t>1</w:t>
-            </w:r>
-            <w:r>
-              <w:rPr>
-                <w:noProof/>
-                <w:webHidden/>
-              </w:rPr>
-              <w:fldChar w:fldCharType="end"/>
-            </w:r>
-          </w:hyperlink>
-        </w:p>
-        <w:p>
-          <w:pPr>
-            <w:pStyle w:val="TOC2"/>
-            <w:tabs>
-              <w:tab w:val="left" w:pos="660"/>
-              <w:tab w:val="right" w:leader="dot" w:pos="9060"/>
-            </w:tabs>
-            <w:rPr>
-              <w:rFonts w:asciiTheme="minorHAnsi" w:eastAsiaTheme="minorEastAsia" w:hAnsiTheme="minorHAnsi" w:cstheme="minorBidi"/>
-              <w:noProof/>
-              <w:sz w:val="22"/>
-              <w:szCs w:val="22"/>
-            </w:rPr>
-          </w:pPr>
-          <w:hyperlink w:anchor="_Toc56938822" w:history="1">
-            <w:r>
-              <w:rPr>
-                <w:rStyle w:val="Hyperlink"/>
-                <w:noProof/>
-              </w:rPr>
-              <w:t>a.</w:t>
-            </w:r>
-            <w:r>
-              <w:rPr>
-                <w:rFonts w:asciiTheme="minorHAnsi" w:eastAsiaTheme="minorEastAsia" w:hAnsiTheme="minorHAnsi" w:cstheme="minorBidi"/>
-                <w:noProof/>
-                <w:sz w:val="22"/>
-                <w:szCs w:val="22"/>
-              </w:rPr>
-              <w:tab/>
-            </w:r>
-            <w:r>
-              <w:rPr>
-                <w:rStyle w:val="Hyperlink"/>
-                <w:noProof/>
-              </w:rPr>
-              <w:t>Actuele versie</w:t>
-            </w:r>
-            <w:r>
-              <w:rPr>
-                <w:noProof/>
-                <w:webHidden/>
-              </w:rPr>
-              <w:tab/>
-            </w:r>
-            <w:r>
-              <w:rPr>
-                <w:noProof/>
-                <w:webHidden/>
-              </w:rPr>
-              <w:fldChar w:fldCharType="begin"/>
-            </w:r>
-            <w:r>
-              <w:rPr>
-                <w:noProof/>
-                <w:webHidden/>
-              </w:rPr>
-              <w:instrText xml:space="preserve"> PAGEREF _Toc56938822 \h </w:instrText>
-            </w:r>
-            <w:r>
-              <w:rPr>
-                <w:noProof/>
-                <w:webHidden/>
-              </w:rPr>
-            </w:r>
-            <w:r>
-              <w:rPr>
-                <w:noProof/>
-                <w:webHidden/>
-              </w:rPr>
-              <w:fldChar w:fldCharType="separate"/>
-            </w:r>
-            <w:r>
-              <w:rPr>
-                <w:noProof/>
-                <w:webHidden/>
-              </w:rPr>
-              <w:t>1</w:t>
-            </w:r>
-            <w:r>
-              <w:rPr>
-                <w:noProof/>
-                <w:webHidden/>
-              </w:rPr>
-              <w:fldChar w:fldCharType="end"/>
-            </w:r>
-          </w:hyperlink>
-        </w:p>
-        <w:p>
-          <w:pPr>
-            <w:pStyle w:val="TOC2"/>
-            <w:tabs>
-              <w:tab w:val="left" w:pos="660"/>
-              <w:tab w:val="right" w:leader="dot" w:pos="9060"/>
-            </w:tabs>
-            <w:rPr>
-              <w:rFonts w:asciiTheme="minorHAnsi" w:eastAsiaTheme="minorEastAsia" w:hAnsiTheme="minorHAnsi" w:cstheme="minorBidi"/>
-              <w:noProof/>
-              <w:sz w:val="22"/>
-              <w:szCs w:val="22"/>
-            </w:rPr>
-          </w:pPr>
-          <w:hyperlink w:anchor="_Toc56938823" w:history="1">
-            <w:r>
-              <w:rPr>
-                <w:rStyle w:val="Hyperlink"/>
-                <w:noProof/>
-              </w:rPr>
-              <w:t>b.</w:t>
-            </w:r>
-            <w:r>
-              <w:rPr>
-                <w:rFonts w:asciiTheme="minorHAnsi" w:eastAsiaTheme="minorEastAsia" w:hAnsiTheme="minorHAnsi" w:cstheme="minorBidi"/>
-                <w:noProof/>
-                <w:sz w:val="22"/>
-                <w:szCs w:val="22"/>
-              </w:rPr>
-              <w:tab/>
-            </w:r>
-            <w:r>
-              <w:rPr>
-                <w:rStyle w:val="Hyperlink"/>
-                <w:noProof/>
-              </w:rPr>
-              <w:t>Versie 1</w:t>
-            </w:r>
-            <w:r>
-              <w:rPr>
-                <w:noProof/>
-                <w:webHidden/>
-              </w:rPr>
-              <w:tab/>
-            </w:r>
-            <w:r>
-              <w:rPr>
-                <w:noProof/>
-                <w:webHidden/>
-              </w:rPr>
-              <w:fldChar w:fldCharType="begin"/>
-            </w:r>
-            <w:r>
-              <w:rPr>
-                <w:noProof/>
-                <w:webHidden/>
-              </w:rPr>
-              <w:instrText xml:space="preserve"> PAGEREF _Toc56938823 \h </w:instrText>
-            </w:r>
-            <w:r>
-              <w:rPr>
-                <w:noProof/>
-                <w:webHidden/>
-              </w:rPr>
-            </w:r>
-            <w:r>
-              <w:rPr>
-                <w:noProof/>
-                <w:webHidden/>
-              </w:rPr>
-              <w:fldChar w:fldCharType="separate"/>
-            </w:r>
-            <w:r>
-              <w:rPr>
-                <w:noProof/>
-                <w:webHidden/>
-              </w:rPr>
-              <w:t>1</w:t>
-            </w:r>
-            <w:r>
-              <w:rPr>
-                <w:noProof/>
-                <w:webHidden/>
-              </w:rPr>
-              <w:fldChar w:fldCharType="end"/>
-            </w:r>
-          </w:hyperlink>
-        </w:p>
-        <w:p>
-          <w:pPr>
-            <w:pStyle w:val="TOC2"/>
-            <w:tabs>
-              <w:tab w:val="left" w:pos="660"/>
-              <w:tab w:val="right" w:leader="dot" w:pos="9060"/>
-            </w:tabs>
-            <w:rPr>
-              <w:rFonts w:asciiTheme="minorHAnsi" w:eastAsiaTheme="minorEastAsia" w:hAnsiTheme="minorHAnsi" w:cstheme="minorBidi"/>
-              <w:noProof/>
-              <w:sz w:val="22"/>
-              <w:szCs w:val="22"/>
-            </w:rPr>
-          </w:pPr>
-          <w:hyperlink w:anchor="_Toc56938824" w:history="1">
-            <w:r>
-              <w:rPr>
-                <w:rStyle w:val="Hyperlink"/>
-                <w:noProof/>
-              </w:rPr>
-              <w:t>c.</w:t>
-            </w:r>
-            <w:r>
-              <w:rPr>
-                <w:rFonts w:asciiTheme="minorHAnsi" w:eastAsiaTheme="minorEastAsia" w:hAnsiTheme="minorHAnsi" w:cstheme="minorBidi"/>
-                <w:noProof/>
-                <w:sz w:val="22"/>
-                <w:szCs w:val="22"/>
-              </w:rPr>
-              <w:tab/>
-            </w:r>
-            <w:r>
-              <w:rPr>
-                <w:rStyle w:val="Hyperlink"/>
-                <w:noProof/>
-              </w:rPr>
-              <w:t>Versie 2</w:t>
-            </w:r>
-            <w:r>
-              <w:rPr>
-                <w:noProof/>
-                <w:webHidden/>
-              </w:rPr>
-              <w:tab/>
-            </w:r>
-            <w:r>
-              <w:rPr>
-                <w:noProof/>
-                <w:webHidden/>
-              </w:rPr>
-              <w:fldChar w:fldCharType="begin"/>
-            </w:r>
-            <w:r>
-              <w:rPr>
-                <w:noProof/>
-                <w:webHidden/>
-              </w:rPr>
-              <w:instrText xml:space="preserve"> PAGEREF _Toc56938824 \h </w:instrText>
-            </w:r>
-            <w:r>
-              <w:rPr>
-                <w:noProof/>
-                <w:webHidden/>
-              </w:rPr>
-            </w:r>
-            <w:r>
-              <w:rPr>
-                <w:noProof/>
-                <w:webHidden/>
-              </w:rPr>
-              <w:fldChar w:fldCharType="separate"/>
-            </w:r>
-            <w:r>
-              <w:rPr>
-                <w:noProof/>
-                <w:webHidden/>
-              </w:rPr>
-              <w:t>1</w:t>
-            </w:r>
-            <w:r>
-              <w:rPr>
-                <w:noProof/>
-                <w:webHidden/>
-              </w:rPr>
-              <w:fldChar w:fldCharType="end"/>
-            </w:r>
-          </w:hyperlink>
-        </w:p>
-        <w:p>
-          <w:pPr>
-            <w:pStyle w:val="TOC1"/>
-            <w:rPr>
-              <w:rFonts w:asciiTheme="minorHAnsi" w:eastAsiaTheme="minorEastAsia" w:hAnsiTheme="minorHAnsi" w:cstheme="minorBidi"/>
-              <w:noProof/>
-              <w:sz w:val="22"/>
-              <w:szCs w:val="22"/>
-            </w:rPr>
-          </w:pPr>
-          <w:hyperlink w:anchor="_Toc56938825" w:history="1">
-            <w:r>
-              <w:rPr>
-                <w:rStyle w:val="Hyperlink"/>
-                <w:noProof/>
-              </w:rPr>
-              <w:t>3.</w:t>
-            </w:r>
-            <w:r>
-              <w:rPr>
-                <w:rFonts w:asciiTheme="minorHAnsi" w:eastAsiaTheme="minorEastAsia" w:hAnsiTheme="minorHAnsi" w:cstheme="minorBidi"/>
-                <w:noProof/>
-                <w:sz w:val="22"/>
-                <w:szCs w:val="22"/>
-              </w:rPr>
-              <w:tab/>
-            </w:r>
-            <w:r>
-              <w:rPr>
-                <w:rStyle w:val="Hyperlink"/>
-                <w:noProof/>
-              </w:rPr>
-              <w:t>Opdracht 09: IoC en DI</w:t>
-            </w:r>
-            <w:r>
-              <w:rPr>
-                <w:noProof/>
-                <w:webHidden/>
-              </w:rPr>
-              <w:tab/>
-            </w:r>
-            <w:r>
-              <w:rPr>
-                <w:noProof/>
-                <w:webHidden/>
-              </w:rPr>
-              <w:fldChar w:fldCharType="begin"/>
-            </w:r>
-            <w:r>
-              <w:rPr>
-                <w:noProof/>
-                <w:webHidden/>
-              </w:rPr>
-              <w:instrText xml:space="preserve"> PAGEREF _Toc56938825 \h </w:instrText>
-            </w:r>
-            <w:r>
-              <w:rPr>
-                <w:noProof/>
-                <w:webHidden/>
-              </w:rPr>
-            </w:r>
-            <w:r>
-              <w:rPr>
-                <w:noProof/>
-                <w:webHidden/>
-              </w:rPr>
-              <w:fldChar w:fldCharType="separate"/>
-            </w:r>
-            <w:r>
-              <w:rPr>
-                <w:noProof/>
-                <w:webHidden/>
-              </w:rPr>
-              <w:t>1</w:t>
-            </w:r>
-            <w:r>
-              <w:rPr>
-                <w:noProof/>
-                <w:webHidden/>
-              </w:rPr>
-              <w:fldChar w:fldCharType="end"/>
-            </w:r>
-          </w:hyperlink>
-        </w:p>
-        <w:p>
-          <w:pPr>
-            <w:pStyle w:val="TOC2"/>
-            <w:tabs>
-              <w:tab w:val="left" w:pos="660"/>
-              <w:tab w:val="right" w:leader="dot" w:pos="9060"/>
-            </w:tabs>
-            <w:rPr>
-              <w:rFonts w:asciiTheme="minorHAnsi" w:eastAsiaTheme="minorEastAsia" w:hAnsiTheme="minorHAnsi" w:cstheme="minorBidi"/>
-              <w:noProof/>
-              <w:sz w:val="22"/>
-              <w:szCs w:val="22"/>
-            </w:rPr>
-          </w:pPr>
-          <w:hyperlink w:anchor="_Toc56938826" w:history="1">
-            <w:r>
-              <w:rPr>
-                <w:rStyle w:val="Hyperlink"/>
-                <w:noProof/>
-              </w:rPr>
-              <w:t>a.</w:t>
-            </w:r>
-            <w:r>
-              <w:rPr>
-                <w:rFonts w:asciiTheme="minorHAnsi" w:eastAsiaTheme="minorEastAsia" w:hAnsiTheme="minorHAnsi" w:cstheme="minorBidi"/>
-                <w:noProof/>
-                <w:sz w:val="22"/>
-                <w:szCs w:val="22"/>
-              </w:rPr>
-              <w:tab/>
-            </w:r>
-            <w:r>
-              <w:rPr>
-                <w:rStyle w:val="Hyperlink"/>
-                <w:noProof/>
-              </w:rPr>
-              <w:t>Actuele versie</w:t>
-            </w:r>
-            <w:r>
-              <w:rPr>
-                <w:noProof/>
-                <w:webHidden/>
-              </w:rPr>
-              <w:tab/>
-            </w:r>
-            <w:r>
-              <w:rPr>
-                <w:noProof/>
-                <w:webHidden/>
-              </w:rPr>
-              <w:fldChar w:fldCharType="begin"/>
-            </w:r>
-            <w:r>
-              <w:rPr>
-                <w:noProof/>
-                <w:webHidden/>
-              </w:rPr>
-              <w:instrText xml:space="preserve"> PAGEREF _Toc56938826 \h </w:instrText>
-            </w:r>
-            <w:r>
-              <w:rPr>
-                <w:noProof/>
-                <w:webHidden/>
-              </w:rPr>
-            </w:r>
-            <w:r>
-              <w:rPr>
-                <w:noProof/>
-                <w:webHidden/>
-              </w:rPr>
-              <w:fldChar w:fldCharType="separate"/>
-            </w:r>
-            <w:r>
-              <w:rPr>
-                <w:noProof/>
-                <w:webHidden/>
-              </w:rPr>
-              <w:t>1</w:t>
-            </w:r>
-            <w:r>
-              <w:rPr>
-                <w:noProof/>
-                <w:webHidden/>
-              </w:rPr>
-              <w:fldChar w:fldCharType="end"/>
-            </w:r>
-          </w:hyperlink>
-        </w:p>
-        <w:p>
-          <w:pPr>
-            <w:pStyle w:val="TOC2"/>
-            <w:tabs>
-              <w:tab w:val="left" w:pos="660"/>
-              <w:tab w:val="right" w:leader="dot" w:pos="9060"/>
-            </w:tabs>
-            <w:rPr>
-              <w:rFonts w:asciiTheme="minorHAnsi" w:eastAsiaTheme="minorEastAsia" w:hAnsiTheme="minorHAnsi" w:cstheme="minorBidi"/>
-              <w:noProof/>
-              <w:sz w:val="22"/>
-              <w:szCs w:val="22"/>
-            </w:rPr>
-          </w:pPr>
-          <w:hyperlink w:anchor="_Toc56938827" w:history="1">
-            <w:r>
-              <w:rPr>
-                <w:rStyle w:val="Hyperlink"/>
-                <w:noProof/>
-              </w:rPr>
-              <w:t>b.</w:t>
-            </w:r>
-            <w:r>
-              <w:rPr>
-                <w:rFonts w:asciiTheme="minorHAnsi" w:eastAsiaTheme="minorEastAsia" w:hAnsiTheme="minorHAnsi" w:cstheme="minorBidi"/>
-                <w:noProof/>
-                <w:sz w:val="22"/>
-                <w:szCs w:val="22"/>
-              </w:rPr>
-              <w:tab/>
-            </w:r>
-            <w:r>
-              <w:rPr>
-                <w:rStyle w:val="Hyperlink"/>
-                <w:noProof/>
-              </w:rPr>
-              <w:t>Versie 1</w:t>
-            </w:r>
-            <w:r>
-              <w:rPr>
-                <w:noProof/>
-                <w:webHidden/>
-              </w:rPr>
-              <w:tab/>
-            </w:r>
-            <w:r>
-              <w:rPr>
-                <w:noProof/>
-                <w:webHidden/>
-              </w:rPr>
-              <w:fldChar w:fldCharType="begin"/>
-            </w:r>
-            <w:r>
-              <w:rPr>
-                <w:noProof/>
-                <w:webHidden/>
-              </w:rPr>
-              <w:instrText xml:space="preserve"> PAGEREF _Toc56938827 \h </w:instrText>
-            </w:r>
-            <w:r>
-              <w:rPr>
-                <w:noProof/>
-                <w:webHidden/>
-              </w:rPr>
-            </w:r>
-            <w:r>
-              <w:rPr>
-                <w:noProof/>
-                <w:webHidden/>
-              </w:rPr>
-              <w:fldChar w:fldCharType="separate"/>
-            </w:r>
-            <w:r>
-              <w:rPr>
-                <w:noProof/>
-                <w:webHidden/>
-              </w:rPr>
-              <w:t>2</w:t>
-            </w:r>
-            <w:r>
-              <w:rPr>
-                <w:noProof/>
-                <w:webHidden/>
-              </w:rPr>
-              <w:fldChar w:fldCharType="end"/>
-            </w:r>
-          </w:hyperlink>
-        </w:p>
-        <w:p>
-          <w:pPr>
-            <w:pStyle w:val="TOC1"/>
-            <w:rPr>
-              <w:rFonts w:asciiTheme="minorHAnsi" w:eastAsiaTheme="minorEastAsia" w:hAnsiTheme="minorHAnsi" w:cstheme="minorBidi"/>
-              <w:noProof/>
-              <w:sz w:val="22"/>
-              <w:szCs w:val="22"/>
-            </w:rPr>
-          </w:pPr>
-          <w:hyperlink w:anchor="_Toc56938828" w:history="1">
-            <w:r>
-              <w:rPr>
-                <w:rStyle w:val="Hyperlink"/>
-                <w:noProof/>
-              </w:rPr>
-              <w:t>4.</w:t>
-            </w:r>
-            <w:r>
-              <w:rPr>
-                <w:rFonts w:asciiTheme="minorHAnsi" w:eastAsiaTheme="minorEastAsia" w:hAnsiTheme="minorHAnsi" w:cstheme="minorBidi"/>
-                <w:noProof/>
-                <w:sz w:val="22"/>
-                <w:szCs w:val="22"/>
-              </w:rPr>
-              <w:tab/>
-            </w:r>
-            <w:r>
-              <w:rPr>
-                <w:rStyle w:val="Hyperlink"/>
-                <w:noProof/>
-              </w:rPr>
-              <w:t>Opdracht 10: Aan de slag met ASP.NET CORE</w:t>
-            </w:r>
-            <w:r>
-              <w:rPr>
-                <w:noProof/>
-                <w:webHidden/>
-              </w:rPr>
-              <w:tab/>
-            </w:r>
-            <w:r>
-              <w:rPr>
-                <w:noProof/>
-                <w:webHidden/>
-              </w:rPr>
-              <w:fldChar w:fldCharType="begin"/>
-            </w:r>
-            <w:r>
-              <w:rPr>
-                <w:noProof/>
-                <w:webHidden/>
-              </w:rPr>
-              <w:instrText xml:space="preserve"> PAGEREF _Toc56938828 \h </w:instrText>
-            </w:r>
-            <w:r>
-              <w:rPr>
-                <w:noProof/>
-                <w:webHidden/>
-              </w:rPr>
-            </w:r>
-            <w:r>
-              <w:rPr>
-                <w:noProof/>
-                <w:webHidden/>
-              </w:rPr>
-              <w:fldChar w:fldCharType="separate"/>
-            </w:r>
-            <w:r>
-              <w:rPr>
-                <w:noProof/>
-                <w:webHidden/>
-              </w:rPr>
-              <w:t>2</w:t>
-            </w:r>
-            <w:r>
-              <w:rPr>
-                <w:noProof/>
-                <w:webHidden/>
-              </w:rPr>
-              <w:fldChar w:fldCharType="end"/>
-            </w:r>
-          </w:hyperlink>
-        </w:p>
-        <w:p>
-          <w:pPr>
-            <w:pStyle w:val="TOC2"/>
-            <w:tabs>
-              <w:tab w:val="left" w:pos="660"/>
-              <w:tab w:val="right" w:leader="dot" w:pos="9060"/>
-            </w:tabs>
-            <w:rPr>
-              <w:rFonts w:asciiTheme="minorHAnsi" w:eastAsiaTheme="minorEastAsia" w:hAnsiTheme="minorHAnsi" w:cstheme="minorBidi"/>
-              <w:noProof/>
-              <w:sz w:val="22"/>
-              <w:szCs w:val="22"/>
-            </w:rPr>
-          </w:pPr>
-          <w:hyperlink w:anchor="_Toc56938829" w:history="1">
-            <w:r>
-              <w:rPr>
-                <w:rStyle w:val="Hyperlink"/>
-                <w:noProof/>
-              </w:rPr>
-              <w:t>a.</w:t>
-            </w:r>
-            <w:r>
-              <w:rPr>
-                <w:rFonts w:asciiTheme="minorHAnsi" w:eastAsiaTheme="minorEastAsia" w:hAnsiTheme="minorHAnsi" w:cstheme="minorBidi"/>
-                <w:noProof/>
-                <w:sz w:val="22"/>
-                <w:szCs w:val="22"/>
-              </w:rPr>
-              <w:tab/>
-            </w:r>
-            <w:r>
-              <w:rPr>
-                <w:rStyle w:val="Hyperlink"/>
-                <w:noProof/>
-              </w:rPr>
-              <w:t>Actuele versie</w:t>
-            </w:r>
-            <w:r>
-              <w:rPr>
-                <w:noProof/>
-                <w:webHidden/>
-              </w:rPr>
-              <w:tab/>
-            </w:r>
-            <w:r>
-              <w:rPr>
-                <w:noProof/>
-                <w:webHidden/>
-              </w:rPr>
-              <w:fldChar w:fldCharType="begin"/>
-            </w:r>
-            <w:r>
-              <w:rPr>
-                <w:noProof/>
-                <w:webHidden/>
-              </w:rPr>
-              <w:instrText xml:space="preserve"> PAGEREF _Toc56938829 \h </w:instrText>
-            </w:r>
-            <w:r>
-              <w:rPr>
-                <w:noProof/>
-                <w:webHidden/>
-              </w:rPr>
-            </w:r>
-            <w:r>
-              <w:rPr>
-                <w:noProof/>
-                <w:webHidden/>
-              </w:rPr>
-              <w:fldChar w:fldCharType="separate"/>
-            </w:r>
-            <w:r>
-              <w:rPr>
-                <w:noProof/>
-                <w:webHidden/>
-              </w:rPr>
-              <w:t>2</w:t>
-            </w:r>
-            <w:r>
-              <w:rPr>
-                <w:noProof/>
-                <w:webHidden/>
-              </w:rPr>
-              <w:fldChar w:fldCharType="end"/>
-            </w:r>
-          </w:hyperlink>
-        </w:p>
-        <w:p>
-          <w:pPr>
-            <w:pStyle w:val="TOC2"/>
-            <w:tabs>
-              <w:tab w:val="left" w:pos="660"/>
-              <w:tab w:val="right" w:leader="dot" w:pos="9060"/>
-            </w:tabs>
-            <w:rPr>
-              <w:rFonts w:asciiTheme="minorHAnsi" w:eastAsiaTheme="minorEastAsia" w:hAnsiTheme="minorHAnsi" w:cstheme="minorBidi"/>
-              <w:noProof/>
-              <w:sz w:val="22"/>
-              <w:szCs w:val="22"/>
-            </w:rPr>
-          </w:pPr>
-          <w:hyperlink w:anchor="_Toc56938830" w:history="1">
-            <w:r>
-              <w:rPr>
-                <w:rStyle w:val="Hyperlink"/>
-                <w:noProof/>
-              </w:rPr>
-              <w:t>b.</w:t>
-            </w:r>
-            <w:r>
-              <w:rPr>
-                <w:rFonts w:asciiTheme="minorHAnsi" w:eastAsiaTheme="minorEastAsia" w:hAnsiTheme="minorHAnsi" w:cstheme="minorBidi"/>
-                <w:noProof/>
-                <w:sz w:val="22"/>
-                <w:szCs w:val="22"/>
-              </w:rPr>
-              <w:tab/>
-            </w:r>
-            <w:r>
-              <w:rPr>
-                <w:rStyle w:val="Hyperlink"/>
-                <w:noProof/>
-              </w:rPr>
-              <w:t>Versie 1</w:t>
-            </w:r>
-            <w:r>
-              <w:rPr>
-                <w:noProof/>
-                <w:webHidden/>
-              </w:rPr>
-              <w:tab/>
-            </w:r>
-            <w:r>
-              <w:rPr>
-                <w:noProof/>
-                <w:webHidden/>
-              </w:rPr>
-              <w:fldChar w:fldCharType="begin"/>
-            </w:r>
-            <w:r>
-              <w:rPr>
-                <w:noProof/>
-                <w:webHidden/>
-              </w:rPr>
-              <w:instrText xml:space="preserve"> PAGEREF _Toc56938830 \h </w:instrText>
-            </w:r>
-            <w:r>
-              <w:rPr>
-                <w:noProof/>
-                <w:webHidden/>
-              </w:rPr>
-            </w:r>
-            <w:r>
-              <w:rPr>
-                <w:noProof/>
-                <w:webHidden/>
-              </w:rPr>
-              <w:fldChar w:fldCharType="separate"/>
-            </w:r>
-            <w:r>
-              <w:rPr>
-                <w:noProof/>
-                <w:webHidden/>
-              </w:rPr>
-              <w:t>2</w:t>
-            </w:r>
-            <w:r>
-              <w:rPr>
-                <w:noProof/>
-                <w:webHidden/>
-              </w:rPr>
-              <w:fldChar w:fldCharType="end"/>
-            </w:r>
-          </w:hyperlink>
-        </w:p>
-        <w:p>
-          <w:pPr>
-            <w:pStyle w:val="TOC1"/>
-            <w:rPr>
-              <w:rFonts w:asciiTheme="minorHAnsi" w:eastAsiaTheme="minorEastAsia" w:hAnsiTheme="minorHAnsi" w:cstheme="minorBidi"/>
-              <w:noProof/>
-              <w:sz w:val="22"/>
-              <w:szCs w:val="22"/>
-            </w:rPr>
-          </w:pPr>
-          <w:hyperlink w:anchor="_Toc56938831" w:history="1">
-            <w:r>
-              <w:rPr>
-                <w:rStyle w:val="Hyperlink"/>
-                <w:noProof/>
-              </w:rPr>
-              <w:t>5.</w:t>
-            </w:r>
-            <w:r>
-              <w:rPr>
-                <w:rFonts w:asciiTheme="minorHAnsi" w:eastAsiaTheme="minorEastAsia" w:hAnsiTheme="minorHAnsi" w:cstheme="minorBidi"/>
-                <w:noProof/>
-                <w:sz w:val="22"/>
-                <w:szCs w:val="22"/>
-              </w:rPr>
-              <w:tab/>
-            </w:r>
-            <w:r>
-              <w:rPr>
-                <w:rStyle w:val="Hyperlink"/>
-                <w:noProof/>
-              </w:rPr>
-              <w:t>Opdracht afstandsles 16/11/20: ASP.NET CORE Razor Pages</w:t>
-            </w:r>
-            <w:r>
-              <w:rPr>
-                <w:noProof/>
-                <w:webHidden/>
-              </w:rPr>
-              <w:tab/>
-            </w:r>
-            <w:r>
-              <w:rPr>
-                <w:noProof/>
-                <w:webHidden/>
-              </w:rPr>
-              <w:fldChar w:fldCharType="begin"/>
-            </w:r>
-            <w:r>
-              <w:rPr>
-                <w:noProof/>
-                <w:webHidden/>
-              </w:rPr>
-              <w:instrText xml:space="preserve"> PAGEREF _Toc56938831 \h </w:instrText>
-            </w:r>
-            <w:r>
-              <w:rPr>
-                <w:noProof/>
-                <w:webHidden/>
-              </w:rPr>
-            </w:r>
-            <w:r>
-              <w:rPr>
-                <w:noProof/>
-                <w:webHidden/>
-              </w:rPr>
-              <w:fldChar w:fldCharType="separate"/>
-            </w:r>
-            <w:r>
-              <w:rPr>
-                <w:noProof/>
-                <w:webHidden/>
-              </w:rPr>
-              <w:t>2</w:t>
-            </w:r>
-            <w:r>
-              <w:rPr>
-                <w:noProof/>
-                <w:webHidden/>
-              </w:rPr>
-              <w:fldChar w:fldCharType="end"/>
-            </w:r>
-          </w:hyperlink>
-        </w:p>
-        <w:p>
-          <w:pPr>
-            <w:pStyle w:val="TOC2"/>
-            <w:tabs>
-              <w:tab w:val="left" w:pos="660"/>
-              <w:tab w:val="right" w:leader="dot" w:pos="9060"/>
-            </w:tabs>
-            <w:rPr>
-              <w:rFonts w:asciiTheme="minorHAnsi" w:eastAsiaTheme="minorEastAsia" w:hAnsiTheme="minorHAnsi" w:cstheme="minorBidi"/>
-              <w:noProof/>
-              <w:sz w:val="22"/>
-              <w:szCs w:val="22"/>
-            </w:rPr>
-          </w:pPr>
-          <w:hyperlink w:anchor="_Toc56938832" w:history="1">
-            <w:r>
-              <w:rPr>
-                <w:rStyle w:val="Hyperlink"/>
-                <w:noProof/>
-              </w:rPr>
-              <w:t>a.</w:t>
-            </w:r>
-            <w:r>
-              <w:rPr>
-                <w:rFonts w:asciiTheme="minorHAnsi" w:eastAsiaTheme="minorEastAsia" w:hAnsiTheme="minorHAnsi" w:cstheme="minorBidi"/>
-                <w:noProof/>
-                <w:sz w:val="22"/>
-                <w:szCs w:val="22"/>
-              </w:rPr>
-              <w:tab/>
-            </w:r>
-            <w:r>
-              <w:rPr>
-                <w:rStyle w:val="Hyperlink"/>
-                <w:noProof/>
-              </w:rPr>
-              <w:t>Actuele versie</w:t>
-            </w:r>
-            <w:r>
-              <w:rPr>
-                <w:noProof/>
-                <w:webHidden/>
-              </w:rPr>
-              <w:tab/>
-            </w:r>
-            <w:r>
-              <w:rPr>
-                <w:noProof/>
-                <w:webHidden/>
-              </w:rPr>
-              <w:fldChar w:fldCharType="begin"/>
-            </w:r>
-            <w:r>
-              <w:rPr>
-                <w:noProof/>
-                <w:webHidden/>
-              </w:rPr>
-              <w:instrText xml:space="preserve"> PAGEREF _Toc56938832 \h </w:instrText>
-            </w:r>
-            <w:r>
-              <w:rPr>
-                <w:noProof/>
-                <w:webHidden/>
-              </w:rPr>
-            </w:r>
-            <w:r>
-              <w:rPr>
-                <w:noProof/>
-                <w:webHidden/>
-              </w:rPr>
-              <w:fldChar w:fldCharType="separate"/>
-            </w:r>
-            <w:r>
-              <w:rPr>
-                <w:noProof/>
-                <w:webHidden/>
-              </w:rPr>
-              <w:t>2</w:t>
-            </w:r>
-            <w:r>
-              <w:rPr>
-                <w:noProof/>
-                <w:webHidden/>
-              </w:rPr>
-              <w:fldChar w:fldCharType="end"/>
-            </w:r>
-          </w:hyperlink>
-        </w:p>
-        <w:p>
-          <w:pPr>
-            <w:pStyle w:val="TOC2"/>
-            <w:tabs>
-              <w:tab w:val="left" w:pos="660"/>
-              <w:tab w:val="right" w:leader="dot" w:pos="9060"/>
-            </w:tabs>
-            <w:rPr>
-              <w:rFonts w:asciiTheme="minorHAnsi" w:eastAsiaTheme="minorEastAsia" w:hAnsiTheme="minorHAnsi" w:cstheme="minorBidi"/>
-              <w:noProof/>
-              <w:sz w:val="22"/>
-              <w:szCs w:val="22"/>
-            </w:rPr>
-          </w:pPr>
-          <w:hyperlink w:anchor="_Toc56938833" w:history="1">
-            <w:r>
-              <w:rPr>
-                <w:rStyle w:val="Hyperlink"/>
-                <w:noProof/>
-              </w:rPr>
-              <w:t>b.</w:t>
-            </w:r>
-            <w:r>
-              <w:rPr>
-                <w:rFonts w:asciiTheme="minorHAnsi" w:eastAsiaTheme="minorEastAsia" w:hAnsiTheme="minorHAnsi" w:cstheme="minorBidi"/>
-                <w:noProof/>
-                <w:sz w:val="22"/>
-                <w:szCs w:val="22"/>
-              </w:rPr>
-              <w:tab/>
-            </w:r>
-            <w:r>
-              <w:rPr>
-                <w:rStyle w:val="Hyperlink"/>
-                <w:noProof/>
-              </w:rPr>
-              <w:t>Versie 1</w:t>
-            </w:r>
-            <w:r>
-              <w:rPr>
-                <w:noProof/>
-                <w:webHidden/>
-              </w:rPr>
-              <w:tab/>
-            </w:r>
-            <w:r>
-              <w:rPr>
-                <w:noProof/>
-                <w:webHidden/>
-              </w:rPr>
-              <w:fldChar w:fldCharType="begin"/>
-            </w:r>
-            <w:r>
-              <w:rPr>
-                <w:noProof/>
-                <w:webHidden/>
-              </w:rPr>
-              <w:instrText xml:space="preserve"> PAGEREF _Toc56938833 \h </w:instrText>
-            </w:r>
-            <w:r>
-              <w:rPr>
-                <w:noProof/>
-                <w:webHidden/>
-              </w:rPr>
-            </w:r>
-            <w:r>
-              <w:rPr>
-                <w:noProof/>
-                <w:webHidden/>
-              </w:rPr>
-              <w:fldChar w:fldCharType="separate"/>
-            </w:r>
-            <w:r>
-              <w:rPr>
-                <w:noProof/>
-                <w:webHidden/>
-              </w:rPr>
-              <w:t>2</w:t>
             </w:r>
             <w:r>
               <w:rPr>
@@ -2163,14 +859,39 @@
       <w:pPr>
         <w:pStyle w:val="Heading1"/>
       </w:pPr>
+      <w:bookmarkStart w:id="0" w:name="_Toc65311737"/>
       <w:r>
-        <w:t>Les 2</w:t>
+        <w:t xml:space="preserve">Les </w:t>
       </w:r>
+      <w:r>
+        <w:t>1</w:t>
+      </w:r>
+      <w:bookmarkEnd w:id="0"/>
+    </w:p>
+    <w:p>
+      <w:pPr>
+        <w:pStyle w:val="Heading2"/>
+      </w:pPr>
+      <w:bookmarkStart w:id="1" w:name="_Toc65311738"/>
+      <w:r>
+        <w:t>Herhaling HTML</w:t>
+      </w:r>
+      <w:bookmarkEnd w:id="1"/>
+    </w:p>
+    <w:p>
+      <w:hyperlink r:id="rId11" w:history="1">
+        <w:r>
+          <w:rPr>
+            <w:rStyle w:val="Hyperlink"/>
+          </w:rPr>
+          <w:t>https://bitbucket.org/TimJanssens/programmeren5/src/master/herhalinghtml/</w:t>
+        </w:r>
+      </w:hyperlink>
     </w:p>
     <w:p/>
     <w:sectPr>
-      <w:footerReference w:type="default" r:id="rId11"/>
-      <w:footerReference w:type="first" r:id="rId12"/>
+      <w:footerReference w:type="default" r:id="rId12"/>
+      <w:footerReference w:type="first" r:id="rId13"/>
       <w:pgSz w:w="11906" w:h="16838" w:code="9"/>
       <w:pgMar w:top="1418" w:right="1418" w:bottom="1418" w:left="1418" w:header="851" w:footer="709" w:gutter="0"/>
       <w:pgNumType w:start="1"/>

</xml_diff>

<commit_message>
Add map to html page
</commit_message>
<xml_diff>
--- a/TimJanssensProgrammeren5.docx
+++ b/TimJanssensProgrammeren5.docx
@@ -662,7 +662,7 @@
             </w:rPr>
             <w:fldChar w:fldCharType="separate"/>
           </w:r>
-          <w:hyperlink w:anchor="_Toc65311737" w:history="1">
+          <w:hyperlink w:anchor="_Toc65911695" w:history="1">
             <w:r>
               <w:rPr>
                 <w:rStyle w:val="Hyperlink"/>
@@ -684,7 +684,7 @@
                 <w:rStyle w:val="Hyperlink"/>
                 <w:noProof/>
               </w:rPr>
-              <w:t>Les 1</w:t>
+              <w:t>Herhaling HTML</w:t>
             </w:r>
             <w:r>
               <w:rPr>
@@ -705,7 +705,7 @@
                 <w:noProof/>
                 <w:webHidden/>
               </w:rPr>
-              <w:instrText xml:space="preserve"> PAGEREF _Toc65311737 \h </w:instrText>
+              <w:instrText xml:space="preserve"> PAGEREF _Toc65911695 \h </w:instrText>
             </w:r>
             <w:r>
               <w:rPr>
@@ -738,11 +738,7 @@
         </w:p>
         <w:p>
           <w:pPr>
-            <w:pStyle w:val="TOC2"/>
-            <w:tabs>
-              <w:tab w:val="left" w:pos="660"/>
-              <w:tab w:val="right" w:leader="dot" w:pos="9060"/>
-            </w:tabs>
+            <w:pStyle w:val="TOC1"/>
             <w:rPr>
               <w:rFonts w:asciiTheme="minorHAnsi" w:eastAsiaTheme="minorEastAsia" w:hAnsiTheme="minorHAnsi" w:cstheme="minorBidi"/>
               <w:noProof/>
@@ -750,13 +746,13 @@
               <w:szCs w:val="22"/>
             </w:rPr>
           </w:pPr>
-          <w:hyperlink w:anchor="_Toc65311738" w:history="1">
+          <w:hyperlink w:anchor="_Toc65911696" w:history="1">
             <w:r>
               <w:rPr>
                 <w:rStyle w:val="Hyperlink"/>
                 <w:noProof/>
               </w:rPr>
-              <w:t>a.</w:t>
+              <w:t>2.</w:t>
             </w:r>
             <w:r>
               <w:rPr>
@@ -772,7 +768,7 @@
                 <w:rStyle w:val="Hyperlink"/>
                 <w:noProof/>
               </w:rPr>
-              <w:t>Herhaling HTML</w:t>
+              <w:t>De basis</w:t>
             </w:r>
             <w:r>
               <w:rPr>
@@ -793,7 +789,595 @@
                 <w:noProof/>
                 <w:webHidden/>
               </w:rPr>
-              <w:instrText xml:space="preserve"> PAGEREF _Toc65311738 \h </w:instrText>
+              <w:instrText xml:space="preserve"> PAGEREF _Toc65911696 \h </w:instrText>
+            </w:r>
+            <w:r>
+              <w:rPr>
+                <w:noProof/>
+                <w:webHidden/>
+              </w:rPr>
+            </w:r>
+            <w:r>
+              <w:rPr>
+                <w:noProof/>
+                <w:webHidden/>
+              </w:rPr>
+              <w:fldChar w:fldCharType="separate"/>
+            </w:r>
+            <w:r>
+              <w:rPr>
+                <w:noProof/>
+                <w:webHidden/>
+              </w:rPr>
+              <w:t>1</w:t>
+            </w:r>
+            <w:r>
+              <w:rPr>
+                <w:noProof/>
+                <w:webHidden/>
+              </w:rPr>
+              <w:fldChar w:fldCharType="end"/>
+            </w:r>
+          </w:hyperlink>
+        </w:p>
+        <w:p>
+          <w:pPr>
+            <w:pStyle w:val="TOC1"/>
+            <w:rPr>
+              <w:rFonts w:asciiTheme="minorHAnsi" w:eastAsiaTheme="minorEastAsia" w:hAnsiTheme="minorHAnsi" w:cstheme="minorBidi"/>
+              <w:noProof/>
+              <w:sz w:val="22"/>
+              <w:szCs w:val="22"/>
+            </w:rPr>
+          </w:pPr>
+          <w:hyperlink w:anchor="_Toc65911697" w:history="1">
+            <w:r>
+              <w:rPr>
+                <w:rStyle w:val="Hyperlink"/>
+                <w:noProof/>
+              </w:rPr>
+              <w:t>3.</w:t>
+            </w:r>
+            <w:r>
+              <w:rPr>
+                <w:rFonts w:asciiTheme="minorHAnsi" w:eastAsiaTheme="minorEastAsia" w:hAnsiTheme="minorHAnsi" w:cstheme="minorBidi"/>
+                <w:noProof/>
+                <w:sz w:val="22"/>
+                <w:szCs w:val="22"/>
+              </w:rPr>
+              <w:tab/>
+            </w:r>
+            <w:r>
+              <w:rPr>
+                <w:rStyle w:val="Hyperlink"/>
+                <w:noProof/>
+              </w:rPr>
+              <w:t>Functioneel programmeren en JSON</w:t>
+            </w:r>
+            <w:r>
+              <w:rPr>
+                <w:noProof/>
+                <w:webHidden/>
+              </w:rPr>
+              <w:tab/>
+            </w:r>
+            <w:r>
+              <w:rPr>
+                <w:noProof/>
+                <w:webHidden/>
+              </w:rPr>
+              <w:fldChar w:fldCharType="begin"/>
+            </w:r>
+            <w:r>
+              <w:rPr>
+                <w:noProof/>
+                <w:webHidden/>
+              </w:rPr>
+              <w:instrText xml:space="preserve"> PAGEREF _Toc65911697 \h </w:instrText>
+            </w:r>
+            <w:r>
+              <w:rPr>
+                <w:noProof/>
+                <w:webHidden/>
+              </w:rPr>
+            </w:r>
+            <w:r>
+              <w:rPr>
+                <w:noProof/>
+                <w:webHidden/>
+              </w:rPr>
+              <w:fldChar w:fldCharType="separate"/>
+            </w:r>
+            <w:r>
+              <w:rPr>
+                <w:noProof/>
+                <w:webHidden/>
+              </w:rPr>
+              <w:t>1</w:t>
+            </w:r>
+            <w:r>
+              <w:rPr>
+                <w:noProof/>
+                <w:webHidden/>
+              </w:rPr>
+              <w:fldChar w:fldCharType="end"/>
+            </w:r>
+          </w:hyperlink>
+        </w:p>
+        <w:p>
+          <w:pPr>
+            <w:pStyle w:val="TOC1"/>
+            <w:rPr>
+              <w:rFonts w:asciiTheme="minorHAnsi" w:eastAsiaTheme="minorEastAsia" w:hAnsiTheme="minorHAnsi" w:cstheme="minorBidi"/>
+              <w:noProof/>
+              <w:sz w:val="22"/>
+              <w:szCs w:val="22"/>
+            </w:rPr>
+          </w:pPr>
+          <w:hyperlink w:anchor="_Toc65911698" w:history="1">
+            <w:r>
+              <w:rPr>
+                <w:rStyle w:val="Hyperlink"/>
+                <w:noProof/>
+              </w:rPr>
+              <w:t>4.</w:t>
+            </w:r>
+            <w:r>
+              <w:rPr>
+                <w:rFonts w:asciiTheme="minorHAnsi" w:eastAsiaTheme="minorEastAsia" w:hAnsiTheme="minorHAnsi" w:cstheme="minorBidi"/>
+                <w:noProof/>
+                <w:sz w:val="22"/>
+                <w:szCs w:val="22"/>
+              </w:rPr>
+              <w:tab/>
+            </w:r>
+            <w:r>
+              <w:rPr>
+                <w:rStyle w:val="Hyperlink"/>
+                <w:noProof/>
+              </w:rPr>
+              <w:t>Events revisited &amp; OOP in JavaScript</w:t>
+            </w:r>
+            <w:r>
+              <w:rPr>
+                <w:noProof/>
+                <w:webHidden/>
+              </w:rPr>
+              <w:tab/>
+            </w:r>
+            <w:r>
+              <w:rPr>
+                <w:noProof/>
+                <w:webHidden/>
+              </w:rPr>
+              <w:fldChar w:fldCharType="begin"/>
+            </w:r>
+            <w:r>
+              <w:rPr>
+                <w:noProof/>
+                <w:webHidden/>
+              </w:rPr>
+              <w:instrText xml:space="preserve"> PAGEREF _Toc65911698 \h </w:instrText>
+            </w:r>
+            <w:r>
+              <w:rPr>
+                <w:noProof/>
+                <w:webHidden/>
+              </w:rPr>
+            </w:r>
+            <w:r>
+              <w:rPr>
+                <w:noProof/>
+                <w:webHidden/>
+              </w:rPr>
+              <w:fldChar w:fldCharType="separate"/>
+            </w:r>
+            <w:r>
+              <w:rPr>
+                <w:noProof/>
+                <w:webHidden/>
+              </w:rPr>
+              <w:t>1</w:t>
+            </w:r>
+            <w:r>
+              <w:rPr>
+                <w:noProof/>
+                <w:webHidden/>
+              </w:rPr>
+              <w:fldChar w:fldCharType="end"/>
+            </w:r>
+          </w:hyperlink>
+        </w:p>
+        <w:p>
+          <w:pPr>
+            <w:pStyle w:val="TOC1"/>
+            <w:rPr>
+              <w:rFonts w:asciiTheme="minorHAnsi" w:eastAsiaTheme="minorEastAsia" w:hAnsiTheme="minorHAnsi" w:cstheme="minorBidi"/>
+              <w:noProof/>
+              <w:sz w:val="22"/>
+              <w:szCs w:val="22"/>
+            </w:rPr>
+          </w:pPr>
+          <w:hyperlink w:anchor="_Toc65911699" w:history="1">
+            <w:r>
+              <w:rPr>
+                <w:rStyle w:val="Hyperlink"/>
+                <w:noProof/>
+              </w:rPr>
+              <w:t>5.</w:t>
+            </w:r>
+            <w:r>
+              <w:rPr>
+                <w:rFonts w:asciiTheme="minorHAnsi" w:eastAsiaTheme="minorEastAsia" w:hAnsiTheme="minorHAnsi" w:cstheme="minorBidi"/>
+                <w:noProof/>
+                <w:sz w:val="22"/>
+                <w:szCs w:val="22"/>
+              </w:rPr>
+              <w:tab/>
+            </w:r>
+            <w:r>
+              <w:rPr>
+                <w:rStyle w:val="Hyperlink"/>
+                <w:noProof/>
+              </w:rPr>
+              <w:t>Asynchroon programmeren</w:t>
+            </w:r>
+            <w:r>
+              <w:rPr>
+                <w:noProof/>
+                <w:webHidden/>
+              </w:rPr>
+              <w:tab/>
+            </w:r>
+            <w:r>
+              <w:rPr>
+                <w:noProof/>
+                <w:webHidden/>
+              </w:rPr>
+              <w:fldChar w:fldCharType="begin"/>
+            </w:r>
+            <w:r>
+              <w:rPr>
+                <w:noProof/>
+                <w:webHidden/>
+              </w:rPr>
+              <w:instrText xml:space="preserve"> PAGEREF _Toc65911699 \h </w:instrText>
+            </w:r>
+            <w:r>
+              <w:rPr>
+                <w:noProof/>
+                <w:webHidden/>
+              </w:rPr>
+            </w:r>
+            <w:r>
+              <w:rPr>
+                <w:noProof/>
+                <w:webHidden/>
+              </w:rPr>
+              <w:fldChar w:fldCharType="separate"/>
+            </w:r>
+            <w:r>
+              <w:rPr>
+                <w:noProof/>
+                <w:webHidden/>
+              </w:rPr>
+              <w:t>1</w:t>
+            </w:r>
+            <w:r>
+              <w:rPr>
+                <w:noProof/>
+                <w:webHidden/>
+              </w:rPr>
+              <w:fldChar w:fldCharType="end"/>
+            </w:r>
+          </w:hyperlink>
+        </w:p>
+        <w:p>
+          <w:pPr>
+            <w:pStyle w:val="TOC1"/>
+            <w:rPr>
+              <w:rFonts w:asciiTheme="minorHAnsi" w:eastAsiaTheme="minorEastAsia" w:hAnsiTheme="minorHAnsi" w:cstheme="minorBidi"/>
+              <w:noProof/>
+              <w:sz w:val="22"/>
+              <w:szCs w:val="22"/>
+            </w:rPr>
+          </w:pPr>
+          <w:hyperlink w:anchor="_Toc65911700" w:history="1">
+            <w:r>
+              <w:rPr>
+                <w:rStyle w:val="Hyperlink"/>
+                <w:noProof/>
+              </w:rPr>
+              <w:t>6.</w:t>
+            </w:r>
+            <w:r>
+              <w:rPr>
+                <w:rFonts w:asciiTheme="minorHAnsi" w:eastAsiaTheme="minorEastAsia" w:hAnsiTheme="minorHAnsi" w:cstheme="minorBidi"/>
+                <w:noProof/>
+                <w:sz w:val="22"/>
+                <w:szCs w:val="22"/>
+              </w:rPr>
+              <w:tab/>
+            </w:r>
+            <w:r>
+              <w:rPr>
+                <w:rStyle w:val="Hyperlink"/>
+                <w:noProof/>
+              </w:rPr>
+              <w:t>Werken met de Google API</w:t>
+            </w:r>
+            <w:r>
+              <w:rPr>
+                <w:noProof/>
+                <w:webHidden/>
+              </w:rPr>
+              <w:tab/>
+            </w:r>
+            <w:r>
+              <w:rPr>
+                <w:noProof/>
+                <w:webHidden/>
+              </w:rPr>
+              <w:fldChar w:fldCharType="begin"/>
+            </w:r>
+            <w:r>
+              <w:rPr>
+                <w:noProof/>
+                <w:webHidden/>
+              </w:rPr>
+              <w:instrText xml:space="preserve"> PAGEREF _Toc65911700 \h </w:instrText>
+            </w:r>
+            <w:r>
+              <w:rPr>
+                <w:noProof/>
+                <w:webHidden/>
+              </w:rPr>
+            </w:r>
+            <w:r>
+              <w:rPr>
+                <w:noProof/>
+                <w:webHidden/>
+              </w:rPr>
+              <w:fldChar w:fldCharType="separate"/>
+            </w:r>
+            <w:r>
+              <w:rPr>
+                <w:noProof/>
+                <w:webHidden/>
+              </w:rPr>
+              <w:t>1</w:t>
+            </w:r>
+            <w:r>
+              <w:rPr>
+                <w:noProof/>
+                <w:webHidden/>
+              </w:rPr>
+              <w:fldChar w:fldCharType="end"/>
+            </w:r>
+          </w:hyperlink>
+        </w:p>
+        <w:p>
+          <w:pPr>
+            <w:pStyle w:val="TOC1"/>
+            <w:rPr>
+              <w:rFonts w:asciiTheme="minorHAnsi" w:eastAsiaTheme="minorEastAsia" w:hAnsiTheme="minorHAnsi" w:cstheme="minorBidi"/>
+              <w:noProof/>
+              <w:sz w:val="22"/>
+              <w:szCs w:val="22"/>
+            </w:rPr>
+          </w:pPr>
+          <w:hyperlink w:anchor="_Toc65911701" w:history="1">
+            <w:r>
+              <w:rPr>
+                <w:rStyle w:val="Hyperlink"/>
+                <w:noProof/>
+              </w:rPr>
+              <w:t>7.</w:t>
+            </w:r>
+            <w:r>
+              <w:rPr>
+                <w:rFonts w:asciiTheme="minorHAnsi" w:eastAsiaTheme="minorEastAsia" w:hAnsiTheme="minorHAnsi" w:cstheme="minorBidi"/>
+                <w:noProof/>
+                <w:sz w:val="22"/>
+                <w:szCs w:val="22"/>
+              </w:rPr>
+              <w:tab/>
+            </w:r>
+            <w:r>
+              <w:rPr>
+                <w:rStyle w:val="Hyperlink"/>
+                <w:noProof/>
+              </w:rPr>
+              <w:t>Werken met NMode.js en npm</w:t>
+            </w:r>
+            <w:r>
+              <w:rPr>
+                <w:noProof/>
+                <w:webHidden/>
+              </w:rPr>
+              <w:tab/>
+            </w:r>
+            <w:r>
+              <w:rPr>
+                <w:noProof/>
+                <w:webHidden/>
+              </w:rPr>
+              <w:fldChar w:fldCharType="begin"/>
+            </w:r>
+            <w:r>
+              <w:rPr>
+                <w:noProof/>
+                <w:webHidden/>
+              </w:rPr>
+              <w:instrText xml:space="preserve"> PAGEREF _Toc65911701 \h </w:instrText>
+            </w:r>
+            <w:r>
+              <w:rPr>
+                <w:noProof/>
+                <w:webHidden/>
+              </w:rPr>
+            </w:r>
+            <w:r>
+              <w:rPr>
+                <w:noProof/>
+                <w:webHidden/>
+              </w:rPr>
+              <w:fldChar w:fldCharType="separate"/>
+            </w:r>
+            <w:r>
+              <w:rPr>
+                <w:noProof/>
+                <w:webHidden/>
+              </w:rPr>
+              <w:t>1</w:t>
+            </w:r>
+            <w:r>
+              <w:rPr>
+                <w:noProof/>
+                <w:webHidden/>
+              </w:rPr>
+              <w:fldChar w:fldCharType="end"/>
+            </w:r>
+          </w:hyperlink>
+        </w:p>
+        <w:p>
+          <w:pPr>
+            <w:pStyle w:val="TOC1"/>
+            <w:rPr>
+              <w:rFonts w:asciiTheme="minorHAnsi" w:eastAsiaTheme="minorEastAsia" w:hAnsiTheme="minorHAnsi" w:cstheme="minorBidi"/>
+              <w:noProof/>
+              <w:sz w:val="22"/>
+              <w:szCs w:val="22"/>
+            </w:rPr>
+          </w:pPr>
+          <w:hyperlink w:anchor="_Toc65911702" w:history="1">
+            <w:r>
+              <w:rPr>
+                <w:rStyle w:val="Hyperlink"/>
+                <w:noProof/>
+              </w:rPr>
+              <w:t>8.</w:t>
+            </w:r>
+            <w:r>
+              <w:rPr>
+                <w:rFonts w:asciiTheme="minorHAnsi" w:eastAsiaTheme="minorEastAsia" w:hAnsiTheme="minorHAnsi" w:cstheme="minorBidi"/>
+                <w:noProof/>
+                <w:sz w:val="22"/>
+                <w:szCs w:val="22"/>
+              </w:rPr>
+              <w:tab/>
+            </w:r>
+            <w:r>
+              <w:rPr>
+                <w:rStyle w:val="Hyperlink"/>
+                <w:noProof/>
+              </w:rPr>
+              <w:t>Beginnen met React</w:t>
+            </w:r>
+            <w:r>
+              <w:rPr>
+                <w:noProof/>
+                <w:webHidden/>
+              </w:rPr>
+              <w:tab/>
+            </w:r>
+            <w:r>
+              <w:rPr>
+                <w:noProof/>
+                <w:webHidden/>
+              </w:rPr>
+              <w:fldChar w:fldCharType="begin"/>
+            </w:r>
+            <w:r>
+              <w:rPr>
+                <w:noProof/>
+                <w:webHidden/>
+              </w:rPr>
+              <w:instrText xml:space="preserve"> PAGEREF _Toc65911702 \h </w:instrText>
+            </w:r>
+            <w:r>
+              <w:rPr>
+                <w:noProof/>
+                <w:webHidden/>
+              </w:rPr>
+            </w:r>
+            <w:r>
+              <w:rPr>
+                <w:noProof/>
+                <w:webHidden/>
+              </w:rPr>
+              <w:fldChar w:fldCharType="separate"/>
+            </w:r>
+            <w:r>
+              <w:rPr>
+                <w:noProof/>
+                <w:webHidden/>
+              </w:rPr>
+              <w:t>1</w:t>
+            </w:r>
+            <w:r>
+              <w:rPr>
+                <w:noProof/>
+                <w:webHidden/>
+              </w:rPr>
+              <w:fldChar w:fldCharType="end"/>
+            </w:r>
+          </w:hyperlink>
+        </w:p>
+        <w:p>
+          <w:pPr>
+            <w:pStyle w:val="TOC1"/>
+            <w:rPr>
+              <w:rFonts w:asciiTheme="minorHAnsi" w:eastAsiaTheme="minorEastAsia" w:hAnsiTheme="minorHAnsi" w:cstheme="minorBidi"/>
+              <w:noProof/>
+              <w:sz w:val="22"/>
+              <w:szCs w:val="22"/>
+            </w:rPr>
+          </w:pPr>
+          <w:hyperlink w:anchor="_Toc65911703" w:history="1">
+            <w:r>
+              <w:rPr>
+                <w:rStyle w:val="Hyperlink"/>
+                <w:noProof/>
+              </w:rPr>
+              <w:t>9.</w:t>
+            </w:r>
+            <w:r>
+              <w:rPr>
+                <w:rFonts w:asciiTheme="minorHAnsi" w:eastAsiaTheme="minorEastAsia" w:hAnsiTheme="minorHAnsi" w:cstheme="minorBidi"/>
+                <w:noProof/>
+                <w:sz w:val="22"/>
+                <w:szCs w:val="22"/>
+              </w:rPr>
+              <w:tab/>
+            </w:r>
+            <w:r>
+              <w:rPr>
+                <w:rStyle w:val="Hyperlink"/>
+                <w:noProof/>
+              </w:rPr>
+              <w:t>Web API maken met ASP.NET Core MVC</w:t>
+            </w:r>
+            <w:r>
+              <w:rPr>
+                <w:noProof/>
+                <w:webHidden/>
+              </w:rPr>
+              <w:tab/>
+            </w:r>
+            <w:r>
+              <w:rPr>
+                <w:noProof/>
+                <w:webHidden/>
+              </w:rPr>
+              <w:fldChar w:fldCharType="begin"/>
+            </w:r>
+            <w:r>
+              <w:rPr>
+                <w:noProof/>
+                <w:webHidden/>
+              </w:rPr>
+              <w:instrText xml:space="preserve"> PAGEREF _Toc65911703 \h </w:instrText>
             </w:r>
             <w:r>
               <w:rPr>
@@ -856,27 +1440,25 @@
     </w:p>
     <w:p/>
     <w:p>
-      <w:pPr>
-        <w:pStyle w:val="Heading1"/>
-      </w:pPr>
-      <w:bookmarkStart w:id="0" w:name="_Toc65311737"/>
       <w:r>
-        <w:t xml:space="preserve">Les </w:t>
+        <w:t xml:space="preserve">Alle bestanden van programmeren4 zullen op onderstaande </w:t>
       </w:r>
+      <w:proofErr w:type="spellStart"/>
       <w:r>
-        <w:t>1</w:t>
+        <w:t>repo</w:t>
       </w:r>
-      <w:bookmarkEnd w:id="0"/>
-    </w:p>
-    <w:p>
-      <w:pPr>
-        <w:pStyle w:val="Heading2"/>
-      </w:pPr>
-      <w:bookmarkStart w:id="1" w:name="_Toc65311738"/>
+      <w:proofErr w:type="spellEnd"/>
       <w:r>
-        <w:t>Herhaling HTML</w:t>
+        <w:t xml:space="preserve"> op </w:t>
       </w:r>
-      <w:bookmarkEnd w:id="1"/>
+      <w:proofErr w:type="spellStart"/>
+      <w:r>
+        <w:t>Bitbucket</w:t>
+      </w:r>
+      <w:proofErr w:type="spellEnd"/>
+      <w:r>
+        <w:t xml:space="preserve"> staan.</w:t>
+      </w:r>
     </w:p>
     <w:p>
       <w:hyperlink r:id="rId11" w:history="1">
@@ -884,14 +1466,166 @@
           <w:rPr>
             <w:rStyle w:val="Hyperlink"/>
           </w:rPr>
-          <w:t>https://bitbucket.org/TimJanssens/programmeren5/src/master/herhalinghtml/</w:t>
+          <w:t>https://bitbucket.org/TimJanssens/2021pro5timjanssens/src/master/</w:t>
         </w:r>
       </w:hyperlink>
     </w:p>
+    <w:p>
+      <w:pPr>
+        <w:pStyle w:val="Heading1"/>
+      </w:pPr>
+      <w:bookmarkStart w:id="0" w:name="_Toc65911695"/>
+      <w:r>
+        <w:t>Herhaling HTML</w:t>
+      </w:r>
+      <w:bookmarkEnd w:id="0"/>
+    </w:p>
+    <w:p>
+      <w:hyperlink r:id="rId12" w:history="1">
+        <w:r>
+          <w:rPr>
+            <w:rStyle w:val="Hyperlink"/>
+          </w:rPr>
+          <w:t>https://bitbucket.org/TimJanssens/2021pro5timjanssens/src/master/herhalinghtml/</w:t>
+        </w:r>
+      </w:hyperlink>
+    </w:p>
+    <w:p>
+      <w:pPr>
+        <w:pStyle w:val="Heading1"/>
+      </w:pPr>
+      <w:bookmarkStart w:id="1" w:name="_Toc65911696"/>
+      <w:r>
+        <w:t>De basis</w:t>
+      </w:r>
+      <w:bookmarkEnd w:id="1"/>
+    </w:p>
+    <w:p>
+      <w:hyperlink r:id="rId13" w:history="1">
+        <w:r>
+          <w:rPr>
+            <w:rStyle w:val="Hyperlink"/>
+          </w:rPr>
+          <w:t>https://bitbucket.org/TimJanssens/2021pro5timjanssens/src/master/js-de-basis/</w:t>
+        </w:r>
+      </w:hyperlink>
+    </w:p>
+    <w:p>
+      <w:pPr>
+        <w:pStyle w:val="Heading1"/>
+      </w:pPr>
+      <w:bookmarkStart w:id="2" w:name="_Toc65911697"/>
+      <w:r>
+        <w:t>Functioneel programmeren en JSON</w:t>
+      </w:r>
+      <w:bookmarkEnd w:id="2"/>
+    </w:p>
     <w:p/>
+    <w:p>
+      <w:pPr>
+        <w:pStyle w:val="Heading1"/>
+      </w:pPr>
+      <w:bookmarkStart w:id="3" w:name="_Toc65911698"/>
+      <w:r>
+        <w:t xml:space="preserve">Events </w:t>
+      </w:r>
+      <w:proofErr w:type="spellStart"/>
+      <w:r>
+        <w:t>revisited</w:t>
+      </w:r>
+      <w:proofErr w:type="spellEnd"/>
+      <w:r>
+        <w:t xml:space="preserve"> &amp; OOP in </w:t>
+      </w:r>
+      <w:proofErr w:type="spellStart"/>
+      <w:r>
+        <w:t>JavaScript</w:t>
+      </w:r>
+      <w:bookmarkEnd w:id="3"/>
+      <w:proofErr w:type="spellEnd"/>
+    </w:p>
+    <w:p/>
+    <w:p>
+      <w:pPr>
+        <w:pStyle w:val="Heading1"/>
+      </w:pPr>
+      <w:bookmarkStart w:id="4" w:name="_Toc65911699"/>
+      <w:r>
+        <w:t>Asynchroon programmeren</w:t>
+      </w:r>
+      <w:bookmarkEnd w:id="4"/>
+    </w:p>
+    <w:p/>
+    <w:p>
+      <w:pPr>
+        <w:pStyle w:val="Heading1"/>
+      </w:pPr>
+      <w:bookmarkStart w:id="5" w:name="_Toc65911700"/>
+      <w:r>
+        <w:t>Werken met de Google API</w:t>
+      </w:r>
+      <w:bookmarkEnd w:id="5"/>
+    </w:p>
+    <w:p/>
+    <w:p>
+      <w:pPr>
+        <w:pStyle w:val="Heading1"/>
+      </w:pPr>
+      <w:bookmarkStart w:id="6" w:name="_Toc65911701"/>
+      <w:r>
+        <w:t xml:space="preserve">Werken met NMode.js en </w:t>
+      </w:r>
+      <w:proofErr w:type="spellStart"/>
+      <w:r>
+        <w:t>npm</w:t>
+      </w:r>
+      <w:bookmarkEnd w:id="6"/>
+      <w:proofErr w:type="spellEnd"/>
+    </w:p>
+    <w:p/>
+    <w:p>
+      <w:pPr>
+        <w:pStyle w:val="Heading1"/>
+      </w:pPr>
+      <w:bookmarkStart w:id="7" w:name="_Toc65911702"/>
+      <w:r>
+        <w:t xml:space="preserve">Beginnen met </w:t>
+      </w:r>
+      <w:proofErr w:type="spellStart"/>
+      <w:r>
+        <w:t>React</w:t>
+      </w:r>
+      <w:bookmarkEnd w:id="7"/>
+      <w:proofErr w:type="spellEnd"/>
+    </w:p>
+    <w:p/>
+    <w:p>
+      <w:pPr>
+        <w:pStyle w:val="Heading1"/>
+      </w:pPr>
+      <w:bookmarkStart w:id="8" w:name="_Toc65911703"/>
+      <w:r>
+        <w:t xml:space="preserve">Web API maken met ASP.NET </w:t>
+      </w:r>
+      <w:proofErr w:type="spellStart"/>
+      <w:r>
+        <w:t>Core</w:t>
+      </w:r>
+      <w:proofErr w:type="spellEnd"/>
+      <w:r>
+        <w:t xml:space="preserve"> MVC</w:t>
+      </w:r>
+      <w:bookmarkEnd w:id="8"/>
+    </w:p>
+    <w:p/>
+    <w:p>
+      <w:r>
+        <w:t xml:space="preserve"> </w:t>
+      </w:r>
+    </w:p>
     <w:sectPr>
-      <w:footerReference w:type="default" r:id="rId12"/>
-      <w:footerReference w:type="first" r:id="rId13"/>
+      <w:footerReference w:type="default" r:id="rId14"/>
+      <w:footerReference w:type="first" r:id="rId15"/>
       <w:pgSz w:w="11906" w:h="16838" w:code="9"/>
       <w:pgMar w:top="1418" w:right="1418" w:bottom="1418" w:left="1418" w:header="851" w:footer="709" w:gutter="0"/>
       <w:pgNumType w:start="1"/>

</xml_diff>

<commit_message>
Set correct marque/lichtkrant exe
</commit_message>
<xml_diff>
--- a/TimJanssensProgrammeren5.docx
+++ b/TimJanssensProgrammeren5.docx
@@ -662,7 +662,7 @@
             </w:rPr>
             <w:fldChar w:fldCharType="separate"/>
           </w:r>
-          <w:hyperlink w:anchor="_Toc65911695" w:history="1">
+          <w:hyperlink w:anchor="_Toc66523726" w:history="1">
             <w:r>
               <w:rPr>
                 <w:rStyle w:val="Hyperlink"/>
@@ -705,7 +705,7 @@
                 <w:noProof/>
                 <w:webHidden/>
               </w:rPr>
-              <w:instrText xml:space="preserve"> PAGEREF _Toc65911695 \h </w:instrText>
+              <w:instrText xml:space="preserve"> PAGEREF _Toc66523726 \h </w:instrText>
             </w:r>
             <w:r>
               <w:rPr>
@@ -746,7 +746,7 @@
               <w:szCs w:val="22"/>
             </w:rPr>
           </w:pPr>
-          <w:hyperlink w:anchor="_Toc65911696" w:history="1">
+          <w:hyperlink w:anchor="_Toc66523727" w:history="1">
             <w:r>
               <w:rPr>
                 <w:rStyle w:val="Hyperlink"/>
@@ -789,7 +789,7 @@
                 <w:noProof/>
                 <w:webHidden/>
               </w:rPr>
-              <w:instrText xml:space="preserve"> PAGEREF _Toc65911696 \h </w:instrText>
+              <w:instrText xml:space="preserve"> PAGEREF _Toc66523727 \h </w:instrText>
             </w:r>
             <w:r>
               <w:rPr>
@@ -830,7 +830,7 @@
               <w:szCs w:val="22"/>
             </w:rPr>
           </w:pPr>
-          <w:hyperlink w:anchor="_Toc65911697" w:history="1">
+          <w:hyperlink w:anchor="_Toc66523728" w:history="1">
             <w:r>
               <w:rPr>
                 <w:rStyle w:val="Hyperlink"/>
@@ -873,7 +873,7 @@
                 <w:noProof/>
                 <w:webHidden/>
               </w:rPr>
-              <w:instrText xml:space="preserve"> PAGEREF _Toc65911697 \h </w:instrText>
+              <w:instrText xml:space="preserve"> PAGEREF _Toc66523728 \h </w:instrText>
             </w:r>
             <w:r>
               <w:rPr>
@@ -914,7 +914,7 @@
               <w:szCs w:val="22"/>
             </w:rPr>
           </w:pPr>
-          <w:hyperlink w:anchor="_Toc65911698" w:history="1">
+          <w:hyperlink w:anchor="_Toc66523729" w:history="1">
             <w:r>
               <w:rPr>
                 <w:rStyle w:val="Hyperlink"/>
@@ -957,7 +957,7 @@
                 <w:noProof/>
                 <w:webHidden/>
               </w:rPr>
-              <w:instrText xml:space="preserve"> PAGEREF _Toc65911698 \h </w:instrText>
+              <w:instrText xml:space="preserve"> PAGEREF _Toc66523729 \h </w:instrText>
             </w:r>
             <w:r>
               <w:rPr>
@@ -998,7 +998,7 @@
               <w:szCs w:val="22"/>
             </w:rPr>
           </w:pPr>
-          <w:hyperlink w:anchor="_Toc65911699" w:history="1">
+          <w:hyperlink w:anchor="_Toc66523730" w:history="1">
             <w:r>
               <w:rPr>
                 <w:rStyle w:val="Hyperlink"/>
@@ -1041,7 +1041,7 @@
                 <w:noProof/>
                 <w:webHidden/>
               </w:rPr>
-              <w:instrText xml:space="preserve"> PAGEREF _Toc65911699 \h </w:instrText>
+              <w:instrText xml:space="preserve"> PAGEREF _Toc66523730 \h </w:instrText>
             </w:r>
             <w:r>
               <w:rPr>
@@ -1082,7 +1082,7 @@
               <w:szCs w:val="22"/>
             </w:rPr>
           </w:pPr>
-          <w:hyperlink w:anchor="_Toc65911700" w:history="1">
+          <w:hyperlink w:anchor="_Toc66523731" w:history="1">
             <w:r>
               <w:rPr>
                 <w:rStyle w:val="Hyperlink"/>
@@ -1125,7 +1125,7 @@
                 <w:noProof/>
                 <w:webHidden/>
               </w:rPr>
-              <w:instrText xml:space="preserve"> PAGEREF _Toc65911700 \h </w:instrText>
+              <w:instrText xml:space="preserve"> PAGEREF _Toc66523731 \h </w:instrText>
             </w:r>
             <w:r>
               <w:rPr>
@@ -1166,7 +1166,7 @@
               <w:szCs w:val="22"/>
             </w:rPr>
           </w:pPr>
-          <w:hyperlink w:anchor="_Toc65911701" w:history="1">
+          <w:hyperlink w:anchor="_Toc66523732" w:history="1">
             <w:r>
               <w:rPr>
                 <w:rStyle w:val="Hyperlink"/>
@@ -1209,7 +1209,7 @@
                 <w:noProof/>
                 <w:webHidden/>
               </w:rPr>
-              <w:instrText xml:space="preserve"> PAGEREF _Toc65911701 \h </w:instrText>
+              <w:instrText xml:space="preserve"> PAGEREF _Toc66523732 \h </w:instrText>
             </w:r>
             <w:r>
               <w:rPr>
@@ -1250,7 +1250,7 @@
               <w:szCs w:val="22"/>
             </w:rPr>
           </w:pPr>
-          <w:hyperlink w:anchor="_Toc65911702" w:history="1">
+          <w:hyperlink w:anchor="_Toc66523733" w:history="1">
             <w:r>
               <w:rPr>
                 <w:rStyle w:val="Hyperlink"/>
@@ -1293,7 +1293,7 @@
                 <w:noProof/>
                 <w:webHidden/>
               </w:rPr>
-              <w:instrText xml:space="preserve"> PAGEREF _Toc65911702 \h </w:instrText>
+              <w:instrText xml:space="preserve"> PAGEREF _Toc66523733 \h </w:instrText>
             </w:r>
             <w:r>
               <w:rPr>
@@ -1334,7 +1334,7 @@
               <w:szCs w:val="22"/>
             </w:rPr>
           </w:pPr>
-          <w:hyperlink w:anchor="_Toc65911703" w:history="1">
+          <w:hyperlink w:anchor="_Toc66523734" w:history="1">
             <w:r>
               <w:rPr>
                 <w:rStyle w:val="Hyperlink"/>
@@ -1377,7 +1377,7 @@
                 <w:noProof/>
                 <w:webHidden/>
               </w:rPr>
-              <w:instrText xml:space="preserve"> PAGEREF _Toc65911703 \h </w:instrText>
+              <w:instrText xml:space="preserve"> PAGEREF _Toc66523734 \h </w:instrText>
             </w:r>
             <w:r>
               <w:rPr>
@@ -1474,7 +1474,7 @@
       <w:pPr>
         <w:pStyle w:val="Heading1"/>
       </w:pPr>
-      <w:bookmarkStart w:id="0" w:name="_Toc65911695"/>
+      <w:bookmarkStart w:id="0" w:name="_Toc66523726"/>
       <w:r>
         <w:t>Herhaling HTML</w:t>
       </w:r>
@@ -1494,7 +1494,7 @@
       <w:pPr>
         <w:pStyle w:val="Heading1"/>
       </w:pPr>
-      <w:bookmarkStart w:id="1" w:name="_Toc65911696"/>
+      <w:bookmarkStart w:id="1" w:name="_Toc66523727"/>
       <w:r>
         <w:t>De basis</w:t>
       </w:r>
@@ -1506,7 +1506,7 @@
           <w:rPr>
             <w:rStyle w:val="Hyperlink"/>
           </w:rPr>
-          <w:t>https://bitbucket.org/TimJanssens/2021pro5timjanssens/src/master/js-de-basis/</w:t>
+          <w:t>https://bitbucket.org/TimJanssens/2021pro5timjanssens/src/master/JsDeBasis/</w:t>
         </w:r>
       </w:hyperlink>
     </w:p>
@@ -1514,18 +1514,27 @@
       <w:pPr>
         <w:pStyle w:val="Heading1"/>
       </w:pPr>
-      <w:bookmarkStart w:id="2" w:name="_Toc65911697"/>
+      <w:bookmarkStart w:id="2" w:name="_Toc66523728"/>
       <w:r>
         <w:t>Functioneel programmeren en JSON</w:t>
       </w:r>
       <w:bookmarkEnd w:id="2"/>
     </w:p>
-    <w:p/>
     <w:p>
+      <w:hyperlink r:id="rId14" w:history="1">
+        <w:r>
+          <w:rPr>
+            <w:rStyle w:val="Hyperlink"/>
+          </w:rPr>
+          <w:t>https://bitbucket.org/TimJanssens/2021pro5timjanssens/src/master/FunctioneelProgrammerenEnJson/</w:t>
+        </w:r>
+      </w:hyperlink>
+    </w:p>
+    <w:p>
       <w:pPr>
         <w:pStyle w:val="Heading1"/>
       </w:pPr>
-      <w:bookmarkStart w:id="3" w:name="_Toc65911698"/>
+      <w:bookmarkStart w:id="3" w:name="_Toc66523729"/>
       <w:r>
         <w:t xml:space="preserve">Events </w:t>
       </w:r>
@@ -1549,7 +1558,7 @@
       <w:pPr>
         <w:pStyle w:val="Heading1"/>
       </w:pPr>
-      <w:bookmarkStart w:id="4" w:name="_Toc65911699"/>
+      <w:bookmarkStart w:id="4" w:name="_Toc66523730"/>
       <w:r>
         <w:t>Asynchroon programmeren</w:t>
       </w:r>
@@ -1560,7 +1569,7 @@
       <w:pPr>
         <w:pStyle w:val="Heading1"/>
       </w:pPr>
-      <w:bookmarkStart w:id="5" w:name="_Toc65911700"/>
+      <w:bookmarkStart w:id="5" w:name="_Toc66523731"/>
       <w:r>
         <w:t>Werken met de Google API</w:t>
       </w:r>
@@ -1571,7 +1580,7 @@
       <w:pPr>
         <w:pStyle w:val="Heading1"/>
       </w:pPr>
-      <w:bookmarkStart w:id="6" w:name="_Toc65911701"/>
+      <w:bookmarkStart w:id="6" w:name="_Toc66523732"/>
       <w:r>
         <w:t xml:space="preserve">Werken met NMode.js en </w:t>
       </w:r>
@@ -1587,7 +1596,7 @@
       <w:pPr>
         <w:pStyle w:val="Heading1"/>
       </w:pPr>
-      <w:bookmarkStart w:id="7" w:name="_Toc65911702"/>
+      <w:bookmarkStart w:id="7" w:name="_Toc66523733"/>
       <w:r>
         <w:t xml:space="preserve">Beginnen met </w:t>
       </w:r>
@@ -1603,7 +1612,7 @@
       <w:pPr>
         <w:pStyle w:val="Heading1"/>
       </w:pPr>
-      <w:bookmarkStart w:id="8" w:name="_Toc65911703"/>
+      <w:bookmarkStart w:id="8" w:name="_Toc66523734"/>
       <w:r>
         <w:t xml:space="preserve">Web API maken met ASP.NET </w:t>
       </w:r>
@@ -1624,8 +1633,8 @@
       </w:r>
     </w:p>
     <w:sectPr>
-      <w:footerReference w:type="default" r:id="rId14"/>
-      <w:footerReference w:type="first" r:id="rId15"/>
+      <w:footerReference w:type="default" r:id="rId15"/>
+      <w:footerReference w:type="first" r:id="rId16"/>
       <w:pgSz w:w="11906" w:h="16838" w:code="9"/>
       <w:pgMar w:top="1418" w:right="1418" w:bottom="1418" w:left="1418" w:header="851" w:footer="709" w:gutter="0"/>
       <w:pgNumType w:start="1"/>
@@ -4165,6 +4174,15 @@
       <w:shd w:val="clear" w:color="auto" w:fill="E1DFDD"/>
     </w:rPr>
   </w:style>
+  <w:style w:type="character" w:styleId="FollowedHyperlink">
+    <w:name w:val="FollowedHyperlink"/>
+    <w:basedOn w:val="DefaultParagraphFont"/>
+    <w:rsid w:val="00FB1298"/>
+    <w:rPr>
+      <w:color w:val="954F72" w:themeColor="followedHyperlink"/>
+      <w:u w:val="single"/>
+    </w:rPr>
+  </w:style>
 </w:styles>
 </file>
 

</xml_diff>

<commit_message>
Werken met objecten oefening met constructor toegevoegd
</commit_message>
<xml_diff>
--- a/TimJanssensProgrammeren5.docx
+++ b/TimJanssensProgrammeren5.docx
@@ -1544,7 +1544,31 @@
       </w:r>
       <w:proofErr w:type="spellEnd"/>
       <w:r>
-        <w:t xml:space="preserve"> &amp; OOP in </w:t>
+        <w:t xml:space="preserve"> </w:t>
+      </w:r>
+    </w:p>
+    <w:p>
+      <w:pPr>
+        <w:rPr>
+          <w:b/>
+          <w:bCs/>
+        </w:rPr>
+      </w:pPr>
+      <w:hyperlink r:id="rId15" w:history="1">
+        <w:r>
+          <w:rPr>
+            <w:rStyle w:val="Hyperlink"/>
+          </w:rPr>
+          <w:t>https://bitbucket.org/TimJanssens/2021pro5timjanssens/src/master/EventsRevisited/</w:t>
+        </w:r>
+      </w:hyperlink>
+    </w:p>
+    <w:p>
+      <w:pPr>
+        <w:pStyle w:val="Heading1"/>
+      </w:pPr>
+      <w:r>
+        <w:t xml:space="preserve">OOP in </w:t>
       </w:r>
       <w:proofErr w:type="spellStart"/>
       <w:r>
@@ -1553,34 +1577,55 @@
       <w:bookmarkEnd w:id="3"/>
       <w:proofErr w:type="spellEnd"/>
     </w:p>
-    <w:p/>
+    <w:bookmarkStart w:id="4" w:name="_Toc66523730"/>
     <w:p>
+      <w:r>
+        <w:fldChar w:fldCharType="begin"/>
+      </w:r>
+      <w:r>
+        <w:instrText xml:space="preserve"> HYPERLINK "https://bitbucket.org/TimJanssens/2021pro5timjanssens/src/master/OOP/" </w:instrText>
+      </w:r>
+      <w:r>
+        <w:fldChar w:fldCharType="separate"/>
+      </w:r>
+      <w:r>
+        <w:rPr>
+          <w:rStyle w:val="Hyperlink"/>
+        </w:rPr>
+        <w:t>https://bitbucket.org/TimJanssens/2021pro5timjanssens/src/master/OOP/</w:t>
+      </w:r>
+      <w:r>
+        <w:rPr>
+          <w:rStyle w:val="Hyperlink"/>
+        </w:rPr>
+        <w:fldChar w:fldCharType="end"/>
+      </w:r>
+    </w:p>
+    <w:p>
       <w:pPr>
         <w:pStyle w:val="Heading1"/>
       </w:pPr>
-      <w:bookmarkStart w:id="4" w:name="_Toc66523730"/>
       <w:r>
         <w:t>Asynchroon programmeren</w:t>
       </w:r>
       <w:bookmarkEnd w:id="4"/>
     </w:p>
-    <w:p/>
     <w:p>
-      <w:pPr>
-        <w:pStyle w:val="Heading1"/>
-      </w:pPr>
-      <w:bookmarkStart w:id="5" w:name="_Toc66523731"/>
-      <w:r>
-        <w:t>Werken met de Google API</w:t>
-      </w:r>
-      <w:bookmarkEnd w:id="5"/>
+      <w:hyperlink r:id="rId16" w:history="1">
+        <w:r>
+          <w:rPr>
+            <w:rStyle w:val="Hyperlink"/>
+          </w:rPr>
+          <w:t>https://bitbucket.org/TimJanssens/2021pro5timjanssens/src/master/Asynchroon/</w:t>
+        </w:r>
+      </w:hyperlink>
     </w:p>
     <w:p/>
     <w:p>
       <w:pPr>
         <w:pStyle w:val="Heading1"/>
       </w:pPr>
-      <w:bookmarkStart w:id="6" w:name="_Toc66523732"/>
+      <w:bookmarkStart w:id="5" w:name="_Toc66523732"/>
       <w:r>
         <w:t xml:space="preserve">Werken met NMode.js en </w:t>
       </w:r>
@@ -1588,7 +1633,7 @@
       <w:r>
         <w:t>npm</w:t>
       </w:r>
-      <w:bookmarkEnd w:id="6"/>
+      <w:bookmarkEnd w:id="5"/>
       <w:proofErr w:type="spellEnd"/>
     </w:p>
     <w:p/>
@@ -1596,7 +1641,7 @@
       <w:pPr>
         <w:pStyle w:val="Heading1"/>
       </w:pPr>
-      <w:bookmarkStart w:id="7" w:name="_Toc66523733"/>
+      <w:bookmarkStart w:id="6" w:name="_Toc66523733"/>
       <w:r>
         <w:t xml:space="preserve">Beginnen met </w:t>
       </w:r>
@@ -1604,7 +1649,7 @@
       <w:r>
         <w:t>React</w:t>
       </w:r>
-      <w:bookmarkEnd w:id="7"/>
+      <w:bookmarkEnd w:id="6"/>
       <w:proofErr w:type="spellEnd"/>
     </w:p>
     <w:p/>
@@ -1612,7 +1657,7 @@
       <w:pPr>
         <w:pStyle w:val="Heading1"/>
       </w:pPr>
-      <w:bookmarkStart w:id="8" w:name="_Toc66523734"/>
+      <w:bookmarkStart w:id="7" w:name="_Toc66523734"/>
       <w:r>
         <w:t xml:space="preserve">Web API maken met ASP.NET </w:t>
       </w:r>
@@ -1624,7 +1669,7 @@
       <w:r>
         <w:t xml:space="preserve"> MVC</w:t>
       </w:r>
-      <w:bookmarkEnd w:id="8"/>
+      <w:bookmarkEnd w:id="7"/>
     </w:p>
     <w:p/>
     <w:p>
@@ -1633,8 +1678,8 @@
       </w:r>
     </w:p>
     <w:sectPr>
-      <w:footerReference w:type="default" r:id="rId15"/>
-      <w:footerReference w:type="first" r:id="rId16"/>
+      <w:footerReference w:type="default" r:id="rId17"/>
+      <w:footerReference w:type="first" r:id="rId18"/>
       <w:pgSz w:w="11906" w:h="16838" w:code="9"/>
       <w:pgMar w:top="1418" w:right="1418" w:bottom="1418" w:left="1418" w:header="851" w:footer="709" w:gutter="0"/>
       <w:pgNumType w:start="1"/>

</xml_diff>